<commit_message>
Release notes doc change
</commit_message>
<xml_diff>
--- a/Source/uid/Documents/External/ReleaseNotes_DLS_MobileUIKit_PI_17.5_v1.1.docx
+++ b/Source/uid/Documents/External/ReleaseNotes_DLS_MobileUIKit_PI_17.5_v1.1.docx
@@ -2486,25 +2486,21 @@
         <w:rPr>
           <w:rFonts w:cs="Arial"/>
         </w:rPr>
-        <w:t xml:space="preserve">Story </w:t>
-      </w:r>
-      <w:r>
+        <w:t>Story 103494 : Android Bottom TabBar</w:t>
+      </w:r>
+    </w:p>
+    <w:p>
+      <w:pPr>
+        <w:ind w:left="567"/>
         <w:rPr>
           <w:rFonts w:cs="Arial"/>
         </w:rPr>
-        <w:t xml:space="preserve">103494 </w:t>
-      </w:r>
+      </w:pPr>
       <w:r>
         <w:rPr>
           <w:rFonts w:cs="Arial"/>
         </w:rPr>
-        <w:t xml:space="preserve">: Android </w:t>
-      </w:r>
-      <w:r>
-        <w:rPr>
-          <w:rFonts w:cs="Arial"/>
-        </w:rPr>
-        <w:t>Bottom TabBar</w:t>
+        <w:t>Story 93663: Android Discrete Slider</w:t>
       </w:r>
       <w:bookmarkStart w:id="16" w:name="_GoBack"/>
       <w:bookmarkEnd w:id="16"/>
@@ -3959,7 +3955,7 @@
               <w:noProof/>
               <w:szCs w:val="16"/>
             </w:rPr>
-            <w:t>3</w:t>
+            <w:t>1</w:t>
           </w:r>
           <w:r>
             <w:rPr>
@@ -7622,7 +7618,7 @@
 </file>
 
 <file path=customXml/itemProps4.xml><?xml version="1.0" encoding="utf-8"?>
-<ds:datastoreItem xmlns:ds="http://schemas.openxmlformats.org/officeDocument/2006/customXml" ds:itemID="{7595C8F3-89D2-2C49-BE61-0971A1A8965B}">
+<ds:datastoreItem xmlns:ds="http://schemas.openxmlformats.org/officeDocument/2006/customXml" ds:itemID="{5B68E435-0FDC-EB45-8AAF-D9972F51565E}">
   <ds:schemaRefs>
     <ds:schemaRef ds:uri="http://schemas.openxmlformats.org/officeDocument/2006/bibliography"/>
   </ds:schemaRefs>

</xml_diff>